<commit_message>
Modifications on the docx
</commit_message>
<xml_diff>
--- a/src/Homeworks/Homework_1/G36HW1analysis.docx
+++ b/src/Homeworks/Homework_1/G36HW1analysis.docx
@@ -684,13 +684,7 @@
         <w:rPr>
           <w:lang w:val="en-US"/>
         </w:rPr>
-        <w:t xml:space="preserve"> </w:t>
-      </w:r>
-      <w:r>
-        <w:rPr>
-          <w:lang w:val="en-US"/>
-        </w:rPr>
-        <w:t>(point, group)</w:t>
+        <w:t xml:space="preserve"> (point, group)</w:t>
       </w:r>
       <w:r>
         <w:rPr>
@@ -704,42 +698,14 @@
             <w:rFonts w:ascii="Cambria Math" w:hAnsi="Cambria Math"/>
             <w:lang w:val="en-US"/>
           </w:rPr>
-          <m:t xml:space="preserve">1≤ </m:t>
-        </m:r>
-        <m:r>
-          <w:rPr>
-            <w:rFonts w:ascii="Cambria Math" w:hAnsi="Cambria Math"/>
-            <w:lang w:val="en-US"/>
-          </w:rPr>
-          <m:t>i</m:t>
-        </m:r>
-        <m:r>
-          <w:rPr>
-            <w:rFonts w:ascii="Cambria Math" w:hAnsi="Cambria Math"/>
-            <w:lang w:val="en-US"/>
-          </w:rPr>
-          <m:t xml:space="preserve">≤K </m:t>
+          <m:t xml:space="preserve">1≤ i≤K </m:t>
         </m:r>
       </m:oMath>
       <w:r>
         <w:rPr>
           <w:lang w:val="en-US"/>
         </w:rPr>
-        <w:t>of the clos</w:t>
-      </w:r>
-      <w:proofErr w:type="spellStart"/>
-      <w:r>
-        <w:rPr>
-          <w:lang w:val="en-US"/>
-        </w:rPr>
-        <w:t>est</w:t>
-      </w:r>
-      <w:proofErr w:type="spellEnd"/>
-      <w:r>
-        <w:rPr>
-          <w:lang w:val="en-US"/>
-        </w:rPr>
-        <w:t xml:space="preserve"> center to it</w:t>
+        <w:t>of the closest center to it</w:t>
       </w:r>
       <w:r>
         <w:rPr>
@@ -784,42 +750,7 @@
             <w:rFonts w:ascii="Cambria Math" w:hAnsi="Cambria Math"/>
             <w:lang w:val="en-US"/>
           </w:rPr>
-          <m:t xml:space="preserve"> </m:t>
-        </m:r>
-        <m:r>
-          <w:rPr>
-            <w:rFonts w:ascii="Cambria Math" w:hAnsi="Cambria Math"/>
-            <w:lang w:val="en-US"/>
-          </w:rPr>
-          <m:t xml:space="preserve">(i, </m:t>
-        </m:r>
-        <m:r>
-          <w:rPr>
-            <w:rFonts w:ascii="Cambria Math" w:hAnsi="Cambria Math"/>
-            <w:lang w:val="en-US"/>
-          </w:rPr>
-          <m:t>(1</m:t>
-        </m:r>
-        <m:r>
-          <w:rPr>
-            <w:rFonts w:ascii="Cambria Math" w:hAnsi="Cambria Math"/>
-            <w:lang w:val="en-US"/>
-          </w:rPr>
-          <m:t xml:space="preserve">, </m:t>
-        </m:r>
-        <m:r>
-          <w:rPr>
-            <w:rFonts w:ascii="Cambria Math" w:hAnsi="Cambria Math"/>
-            <w:lang w:val="en-US"/>
-          </w:rPr>
-          <m:t>0</m:t>
-        </m:r>
-        <m:r>
-          <w:rPr>
-            <w:rFonts w:ascii="Cambria Math" w:hAnsi="Cambria Math"/>
-            <w:lang w:val="en-US"/>
-          </w:rPr>
-          <m:t>))</m:t>
+          <m:t xml:space="preserve"> (i, (1, 0))</m:t>
         </m:r>
       </m:oMath>
       <w:r>
@@ -833,13 +764,7 @@
         <w:rPr>
           <w:lang w:val="en-US"/>
         </w:rPr>
-        <w:t xml:space="preserve">     or       </w:t>
-      </w:r>
-      <w:r>
-        <w:rPr>
-          <w:lang w:val="en-US"/>
-        </w:rPr>
-        <w:t>(</w:t>
+        <w:t xml:space="preserve">     or       (</w:t>
       </w:r>
       <w:r>
         <w:rPr>
@@ -871,35 +796,7 @@
             <w:rFonts w:ascii="Cambria Math" w:hAnsi="Cambria Math"/>
             <w:lang w:val="en-US"/>
           </w:rPr>
-          <m:t xml:space="preserve">(i, </m:t>
-        </m:r>
-        <m:r>
-          <w:rPr>
-            <w:rFonts w:ascii="Cambria Math" w:hAnsi="Cambria Math"/>
-            <w:lang w:val="en-US"/>
-          </w:rPr>
-          <m:t>(0</m:t>
-        </m:r>
-        <m:r>
-          <w:rPr>
-            <w:rFonts w:ascii="Cambria Math" w:hAnsi="Cambria Math"/>
-            <w:lang w:val="en-US"/>
-          </w:rPr>
-          <m:t xml:space="preserve">, </m:t>
-        </m:r>
-        <m:r>
-          <w:rPr>
-            <w:rFonts w:ascii="Cambria Math" w:hAnsi="Cambria Math"/>
-            <w:lang w:val="en-US"/>
-          </w:rPr>
-          <m:t>1</m:t>
-        </m:r>
-        <m:r>
-          <w:rPr>
-            <w:rFonts w:ascii="Cambria Math" w:hAnsi="Cambria Math"/>
-            <w:lang w:val="en-US"/>
-          </w:rPr>
-          <m:t>))</m:t>
+          <m:t>(i, (0, 1))</m:t>
         </m:r>
       </m:oMath>
     </w:p>
@@ -979,14 +876,7 @@
                 <w:rFonts w:ascii="Cambria Math" w:hAnsi="Cambria Math"/>
                 <w:lang w:val="en-US"/>
               </w:rPr>
-              <m:t>(NA</m:t>
-            </m:r>
-            <m:r>
-              <w:rPr>
-                <w:rFonts w:ascii="Cambria Math" w:hAnsi="Cambria Math"/>
-                <w:lang w:val="en-US"/>
-              </w:rPr>
-              <m:t>l</m:t>
+              <m:t>(NAl</m:t>
             </m:r>
           </m:e>
           <m:sub>
@@ -1022,14 +912,7 @@
                 <w:rFonts w:ascii="Cambria Math" w:hAnsi="Cambria Math"/>
                 <w:lang w:val="en-US"/>
               </w:rPr>
-              <m:t>NB</m:t>
-            </m:r>
-            <m:r>
-              <w:rPr>
-                <w:rFonts w:ascii="Cambria Math" w:hAnsi="Cambria Math"/>
-                <w:lang w:val="en-US"/>
-              </w:rPr>
-              <m:t>l</m:t>
+              <m:t>NBl</m:t>
             </m:r>
           </m:e>
           <m:sub>
@@ -1073,14 +956,7 @@
                 <w:rFonts w:ascii="Cambria Math" w:hAnsi="Cambria Math"/>
                 <w:lang w:val="en-US"/>
               </w:rPr>
-              <m:t>NA</m:t>
-            </m:r>
-            <m:r>
-              <w:rPr>
-                <w:rFonts w:ascii="Cambria Math" w:hAnsi="Cambria Math"/>
-                <w:lang w:val="en-US"/>
-              </w:rPr>
-              <m:t>l</m:t>
+              <m:t>NAl</m:t>
             </m:r>
           </m:e>
           <m:sub>
@@ -1118,14 +994,7 @@
                 <w:rFonts w:ascii="Cambria Math" w:hAnsi="Cambria Math"/>
                 <w:lang w:val="en-US"/>
               </w:rPr>
-              <m:t>NB</m:t>
-            </m:r>
-            <m:r>
-              <w:rPr>
-                <w:rFonts w:ascii="Cambria Math" w:hAnsi="Cambria Math"/>
-                <w:lang w:val="en-US"/>
-              </w:rPr>
-              <m:t>l</m:t>
+              <m:t>NBl</m:t>
             </m:r>
           </m:e>
           <m:sub>
@@ -1318,21 +1187,7 @@
             <w:rFonts w:ascii="Cambria Math" w:hAnsi="Cambria Math"/>
             <w:lang w:val="en-US"/>
           </w:rPr>
-          <m:t xml:space="preserve">1≤ </m:t>
-        </m:r>
-        <m:r>
-          <w:rPr>
-            <w:rFonts w:ascii="Cambria Math" w:hAnsi="Cambria Math"/>
-            <w:lang w:val="en-US"/>
-          </w:rPr>
-          <m:t>i</m:t>
-        </m:r>
-        <m:r>
-          <w:rPr>
-            <w:rFonts w:ascii="Cambria Math" w:hAnsi="Cambria Math"/>
-            <w:lang w:val="en-US"/>
-          </w:rPr>
-          <m:t>≤K</m:t>
+          <m:t>1≤ i≤K</m:t>
         </m:r>
       </m:oMath>
       <w:r>
@@ -1457,14 +1312,7 @@
                 <w:rFonts w:ascii="Cambria Math" w:hAnsi="Cambria Math"/>
                 <w:lang w:val="en-US"/>
               </w:rPr>
-              <m:t>NA</m:t>
-            </m:r>
-            <m:r>
-              <w:rPr>
-                <w:rFonts w:ascii="Cambria Math" w:hAnsi="Cambria Math"/>
-                <w:lang w:val="en-US"/>
-              </w:rPr>
-              <m:t>l</m:t>
+              <m:t>NAl</m:t>
             </m:r>
           </m:e>
           <m:sub>
@@ -1502,14 +1350,7 @@
                 <w:rFonts w:ascii="Cambria Math" w:hAnsi="Cambria Math"/>
                 <w:lang w:val="en-US"/>
               </w:rPr>
-              <m:t>NB</m:t>
-            </m:r>
-            <m:r>
-              <w:rPr>
-                <w:rFonts w:ascii="Cambria Math" w:hAnsi="Cambria Math"/>
-                <w:lang w:val="en-US"/>
-              </w:rPr>
-              <m:t>l</m:t>
+              <m:t>NBl</m:t>
             </m:r>
           </m:e>
           <m:sub>
@@ -1812,6 +1653,12 @@
         </w:rPr>
         <w:t xml:space="preserve"> function.</w:t>
       </w:r>
+      <w:r>
+        <w:rPr>
+          <w:lang w:val="en-US"/>
+        </w:rPr>
+        <w:t xml:space="preserve"> If we didn’t require the output of the function to be in the same order of the centroids in input, the third round could be omitted.</w:t>
+      </w:r>
     </w:p>
     <w:p>
       <w:pPr>
@@ -1878,13 +1725,31 @@
         <w:rPr>
           <w:lang w:val="en-US"/>
         </w:rPr>
-        <w:t>we simply transform each point separately, so</w:t>
-      </w:r>
-      <w:r>
-        <w:rPr>
-          <w:lang w:val="en-US"/>
-        </w:rPr>
-        <w:t xml:space="preserve"> local memory</w:t>
+        <w:t xml:space="preserve">we </w:t>
+      </w:r>
+      <w:r>
+        <w:rPr>
+          <w:lang w:val="en-US"/>
+        </w:rPr>
+        <w:t>compare</w:t>
+      </w:r>
+      <w:r>
+        <w:rPr>
+          <w:lang w:val="en-US"/>
+        </w:rPr>
+        <w:t xml:space="preserve"> each point separate</w:t>
+      </w:r>
+      <w:r>
+        <w:rPr>
+          <w:lang w:val="en-US"/>
+        </w:rPr>
+        <w:t>ly with all the centroids,</w:t>
+      </w:r>
+      <w:r>
+        <w:rPr>
+          <w:lang w:val="en-US"/>
+        </w:rPr>
+        <w:t xml:space="preserve"> so</w:t>
       </w:r>
       <w:r>
         <w:rPr>
@@ -1896,367 +1761,13 @@
         <w:rPr>
           <w:lang w:val="en-US"/>
         </w:rPr>
-        <w:t xml:space="preserve">is </w:t>
-      </w:r>
-      <m:oMath>
-        <m:r>
-          <w:rPr>
-            <w:rFonts w:ascii="Cambria Math" w:hAnsi="Cambria Math"/>
-            <w:lang w:val="en-US"/>
-          </w:rPr>
-          <m:t>O(</m:t>
-        </m:r>
-        <m:r>
-          <w:rPr>
-            <w:rFonts w:ascii="Cambria Math" w:hAnsi="Cambria Math"/>
-            <w:lang w:val="en-US"/>
-          </w:rPr>
-          <m:t>1)</m:t>
-        </m:r>
-      </m:oMath>
-    </w:p>
-    <w:p>
-      <w:pPr>
-        <w:pStyle w:val="Nessunaspaziatura"/>
-        <w:numPr>
-          <w:ilvl w:val="1"/>
-          <w:numId w:val="4"/>
-        </w:numPr>
-        <w:rPr>
-          <w:lang w:val="en-US"/>
-        </w:rPr>
-      </w:pPr>
-      <w:r>
-        <w:rPr>
-          <w:b/>
-          <w:bCs/>
-          <w:lang w:val="en-US"/>
-        </w:rPr>
-        <w:t xml:space="preserve">Reduce phase: </w:t>
-      </w:r>
-      <w:r>
-        <w:rPr>
-          <w:lang w:val="en-US"/>
-        </w:rPr>
-        <w:t xml:space="preserve">we </w:t>
-      </w:r>
-      <w:r>
-        <w:rPr>
-          <w:lang w:val="en-US"/>
-        </w:rPr>
-        <w:t>group</w:t>
-      </w:r>
-      <w:r>
-        <w:rPr>
-          <w:lang w:val="en-US"/>
-        </w:rPr>
-        <w:t xml:space="preserve"> together all the points of the same partition, so supposing the partitions are well defined (and they are since they are handled by Spark itself) </w:t>
-      </w:r>
-      <w:r>
-        <w:rPr>
-          <w:lang w:val="en-US"/>
-        </w:rPr>
-        <w:t xml:space="preserve">the amount of local memory is </w:t>
-      </w:r>
-      <m:oMath>
-        <m:r>
-          <w:rPr>
-            <w:rFonts w:ascii="Cambria Math" w:hAnsi="Cambria Math"/>
-            <w:lang w:val="en-US"/>
-          </w:rPr>
-          <m:t>O(</m:t>
-        </m:r>
-        <m:f>
-          <m:fPr>
-            <m:ctrlPr>
-              <w:rPr>
-                <w:rFonts w:ascii="Cambria Math" w:hAnsi="Cambria Math"/>
-                <w:i/>
-                <w:lang w:val="en-US"/>
-              </w:rPr>
-            </m:ctrlPr>
-          </m:fPr>
-          <m:num>
-            <m:r>
-              <w:rPr>
-                <w:rFonts w:ascii="Cambria Math" w:hAnsi="Cambria Math"/>
-                <w:lang w:val="en-US"/>
-              </w:rPr>
-              <m:t>N</m:t>
-            </m:r>
-          </m:num>
-          <m:den>
-            <m:r>
-              <w:rPr>
-                <w:rFonts w:ascii="Cambria Math" w:hAnsi="Cambria Math"/>
-                <w:lang w:val="en-US"/>
-              </w:rPr>
-              <m:t>L</m:t>
-            </m:r>
-          </m:den>
-        </m:f>
-        <m:r>
-          <w:rPr>
-            <w:rFonts w:ascii="Cambria Math" w:hAnsi="Cambria Math"/>
-            <w:lang w:val="en-US"/>
-          </w:rPr>
-          <m:t>)</m:t>
-        </m:r>
-      </m:oMath>
-      <w:r>
-        <w:rPr>
-          <w:lang w:val="en-US"/>
-        </w:rPr>
-        <w:t xml:space="preserve"> where</w:t>
+        <w:t>it’s</w:t>
       </w:r>
       <w:r>
         <w:rPr>
           <w:lang w:val="en-US"/>
         </w:rPr>
         <w:t xml:space="preserve"> </w:t>
-      </w:r>
-      <m:oMath>
-        <m:r>
-          <w:rPr>
-            <w:rFonts w:ascii="Cambria Math" w:hAnsi="Cambria Math"/>
-            <w:lang w:val="en-US"/>
-          </w:rPr>
-          <m:t>L</m:t>
-        </m:r>
-      </m:oMath>
-      <w:r>
-        <w:rPr>
-          <w:lang w:val="en-US"/>
-        </w:rPr>
-        <w:t xml:space="preserve"> </w:t>
-      </w:r>
-      <w:r>
-        <w:rPr>
-          <w:lang w:val="en-US"/>
-        </w:rPr>
-        <w:t xml:space="preserve"> is the total number of partitions.</w:t>
-      </w:r>
-    </w:p>
-    <w:p>
-      <w:pPr>
-        <w:pStyle w:val="Nessunaspaziatura"/>
-        <w:numPr>
-          <w:ilvl w:val="0"/>
-          <w:numId w:val="4"/>
-        </w:numPr>
-        <w:rPr>
-          <w:lang w:val="en-US"/>
-        </w:rPr>
-      </w:pPr>
-      <w:r>
-        <w:rPr>
-          <w:b/>
-          <w:bCs/>
-          <w:lang w:val="en-US"/>
-        </w:rPr>
-        <w:t>ROUND 2:</w:t>
-      </w:r>
-    </w:p>
-    <w:p>
-      <w:pPr>
-        <w:pStyle w:val="Nessunaspaziatura"/>
-        <w:numPr>
-          <w:ilvl w:val="1"/>
-          <w:numId w:val="4"/>
-        </w:numPr>
-        <w:rPr>
-          <w:lang w:val="en-US"/>
-        </w:rPr>
-      </w:pPr>
-      <w:r>
-        <w:rPr>
-          <w:b/>
-          <w:bCs/>
-          <w:lang w:val="en-US"/>
-        </w:rPr>
-        <w:t xml:space="preserve">Map phase: </w:t>
-      </w:r>
-      <w:r>
-        <w:rPr>
-          <w:lang w:val="en-US"/>
-        </w:rPr>
-        <w:t>empty.</w:t>
-      </w:r>
-    </w:p>
-    <w:p>
-      <w:pPr>
-        <w:pStyle w:val="Nessunaspaziatura"/>
-        <w:numPr>
-          <w:ilvl w:val="1"/>
-          <w:numId w:val="4"/>
-        </w:numPr>
-        <w:rPr>
-          <w:lang w:val="en-US"/>
-        </w:rPr>
-      </w:pPr>
-      <w:r>
-        <w:rPr>
-          <w:b/>
-          <w:bCs/>
-          <w:lang w:val="en-US"/>
-        </w:rPr>
-        <w:t>Reduce phase</w:t>
-      </w:r>
-      <w:r>
-        <w:rPr>
-          <w:b/>
-          <w:bCs/>
-          <w:lang w:val="en-US"/>
-        </w:rPr>
-        <w:t xml:space="preserve">: </w:t>
-      </w:r>
-      <w:r>
-        <w:rPr>
-          <w:lang w:val="en-US"/>
-        </w:rPr>
-        <w:t xml:space="preserve">we have </w:t>
-      </w:r>
-      <w:r>
-        <w:rPr>
-          <w:lang w:val="en-US"/>
-        </w:rPr>
-        <w:t>K</w:t>
-      </w:r>
-      <w:r>
-        <w:rPr>
-          <w:lang w:val="en-US"/>
-        </w:rPr>
-        <w:t xml:space="preserve"> triplets for each partition, so a total of</w:t>
-      </w:r>
-      <w:r>
-        <w:rPr>
-          <w:lang w:val="en-US"/>
-        </w:rPr>
-        <w:t xml:space="preserve"> </w:t>
-      </w:r>
-      <m:oMath>
-        <m:r>
-          <w:rPr>
-            <w:rFonts w:ascii="Cambria Math" w:hAnsi="Cambria Math"/>
-            <w:lang w:val="en-US"/>
-          </w:rPr>
-          <m:t>O(</m:t>
-        </m:r>
-        <m:r>
-          <w:rPr>
-            <w:rFonts w:ascii="Cambria Math" w:hAnsi="Cambria Math"/>
-            <w:lang w:val="en-US"/>
-          </w:rPr>
-          <m:t>KL)</m:t>
-        </m:r>
-      </m:oMath>
-      <w:r>
-        <w:rPr>
-          <w:rFonts w:eastAsiaTheme="minorEastAsia"/>
-          <w:lang w:val="en-US"/>
-        </w:rPr>
-        <w:t>.</w:t>
-      </w:r>
-    </w:p>
-    <w:p>
-      <w:pPr>
-        <w:pStyle w:val="Nessunaspaziatura"/>
-        <w:numPr>
-          <w:ilvl w:val="0"/>
-          <w:numId w:val="4"/>
-        </w:numPr>
-        <w:rPr>
-          <w:lang w:val="en-US"/>
-        </w:rPr>
-      </w:pPr>
-      <w:r>
-        <w:rPr>
-          <w:b/>
-          <w:bCs/>
-          <w:lang w:val="en-US"/>
-        </w:rPr>
-        <w:t>ROUND 3:</w:t>
-      </w:r>
-    </w:p>
-    <w:p>
-      <w:pPr>
-        <w:pStyle w:val="Nessunaspaziatura"/>
-        <w:numPr>
-          <w:ilvl w:val="1"/>
-          <w:numId w:val="4"/>
-        </w:numPr>
-        <w:rPr>
-          <w:lang w:val="en-US"/>
-        </w:rPr>
-      </w:pPr>
-      <w:r>
-        <w:rPr>
-          <w:b/>
-          <w:bCs/>
-          <w:lang w:val="en-US"/>
-        </w:rPr>
-        <w:t xml:space="preserve">Map phase: </w:t>
-      </w:r>
-      <w:r>
-        <w:rPr>
-          <w:lang w:val="en-US"/>
-        </w:rPr>
-        <w:t xml:space="preserve">is </w:t>
-      </w:r>
-      <m:oMath>
-        <m:r>
-          <w:rPr>
-            <w:rFonts w:ascii="Cambria Math" w:hAnsi="Cambria Math"/>
-            <w:lang w:val="en-US"/>
-          </w:rPr>
-          <m:t>O(</m:t>
-        </m:r>
-        <m:r>
-          <w:rPr>
-            <w:rFonts w:ascii="Cambria Math" w:hAnsi="Cambria Math"/>
-            <w:lang w:val="en-US"/>
-          </w:rPr>
-          <m:t>1</m:t>
-        </m:r>
-        <m:r>
-          <w:rPr>
-            <w:rFonts w:ascii="Cambria Math" w:hAnsi="Cambria Math"/>
-            <w:lang w:val="en-US"/>
-          </w:rPr>
-          <m:t>)</m:t>
-        </m:r>
-      </m:oMath>
-      <w:r>
-        <w:rPr>
-          <w:lang w:val="en-US"/>
-        </w:rPr>
-        <w:t>.</w:t>
-      </w:r>
-    </w:p>
-    <w:p>
-      <w:pPr>
-        <w:pStyle w:val="Nessunaspaziatura"/>
-        <w:numPr>
-          <w:ilvl w:val="1"/>
-          <w:numId w:val="4"/>
-        </w:numPr>
-        <w:rPr>
-          <w:lang w:val="en-US"/>
-        </w:rPr>
-      </w:pPr>
-      <w:r>
-        <w:rPr>
-          <w:b/>
-          <w:bCs/>
-          <w:lang w:val="en-US"/>
-        </w:rPr>
-        <w:t xml:space="preserve">Reduce phase: </w:t>
-      </w:r>
-      <w:r>
-        <w:rPr>
-          <w:lang w:val="en-US"/>
-        </w:rPr>
-        <w:t xml:space="preserve">is </w:t>
       </w:r>
       <m:oMath>
         <m:r>
@@ -2281,33 +1792,91 @@
           <m:t>)</m:t>
         </m:r>
       </m:oMath>
-      <w:r>
-        <w:rPr>
-          <w:lang w:val="en-US"/>
-        </w:rPr>
-        <w:t>.</w:t>
-      </w:r>
     </w:p>
     <w:p>
       <w:pPr>
         <w:pStyle w:val="Nessunaspaziatura"/>
-        <w:rPr>
-          <w:lang w:val="en-US"/>
-        </w:rPr>
-      </w:pPr>
-    </w:p>
-    <w:p>
-      <w:pPr>
-        <w:pStyle w:val="Nessunaspaziatura"/>
-        <w:rPr>
-          <w:lang w:val="en-US"/>
-        </w:rPr>
-      </w:pPr>
-      <w:r>
-        <w:rPr>
-          <w:lang w:val="en-US"/>
-        </w:rPr>
-        <w:t xml:space="preserve">In total, the required local space is </w:t>
+        <w:numPr>
+          <w:ilvl w:val="1"/>
+          <w:numId w:val="4"/>
+        </w:numPr>
+        <w:rPr>
+          <w:lang w:val="en-US"/>
+        </w:rPr>
+      </w:pPr>
+      <w:r>
+        <w:rPr>
+          <w:b/>
+          <w:bCs/>
+          <w:lang w:val="en-US"/>
+        </w:rPr>
+        <w:t xml:space="preserve">Reduce phase: </w:t>
+      </w:r>
+      <w:r>
+        <w:rPr>
+          <w:lang w:val="en-US"/>
+        </w:rPr>
+        <w:t xml:space="preserve">we </w:t>
+      </w:r>
+      <w:r>
+        <w:rPr>
+          <w:lang w:val="en-US"/>
+        </w:rPr>
+        <w:t>group</w:t>
+      </w:r>
+      <w:r>
+        <w:rPr>
+          <w:lang w:val="en-US"/>
+        </w:rPr>
+        <w:t xml:space="preserve"> together all the points of the same</w:t>
+      </w:r>
+      <w:r>
+        <w:rPr>
+          <w:lang w:val="en-US"/>
+        </w:rPr>
+        <w:t xml:space="preserve"> random</w:t>
+      </w:r>
+      <w:r>
+        <w:rPr>
+          <w:lang w:val="en-US"/>
+        </w:rPr>
+        <w:t xml:space="preserve"> partition,</w:t>
+      </w:r>
+      <w:r>
+        <w:rPr>
+          <w:lang w:val="en-US"/>
+        </w:rPr>
+        <w:t xml:space="preserve"> so with high probability</w:t>
+      </w:r>
+      <w:r>
+        <w:rPr>
+          <w:lang w:val="en-US"/>
+        </w:rPr>
+        <w:t xml:space="preserve"> and if </w:t>
+      </w:r>
+      <w:r>
+        <w:rPr>
+          <w:lang w:val="en-US"/>
+        </w:rPr>
+        <w:t>the total number of partitions</w:t>
+      </w:r>
+      <w:r>
+        <w:rPr>
+          <w:lang w:val="en-US"/>
+        </w:rPr>
+        <w:t xml:space="preserve"> L is sufficiently large</w:t>
+      </w:r>
+      <w:r>
+        <w:rPr>
+          <w:lang w:val="en-US"/>
+        </w:rPr>
+        <w:t xml:space="preserve"> </w:t>
+      </w:r>
+      <w:r>
+        <w:rPr>
+          <w:lang w:val="en-US"/>
+        </w:rPr>
+        <w:t xml:space="preserve">the amount of local memory is </w:t>
       </w:r>
       <m:oMath>
         <m:r>
@@ -2351,14 +1920,300 @@
             <w:rFonts w:ascii="Cambria Math" w:hAnsi="Cambria Math"/>
             <w:lang w:val="en-US"/>
           </w:rPr>
-          <m:t>+KL</m:t>
+          <m:t>)</m:t>
         </m:r>
+      </m:oMath>
+      <w:r>
+        <w:rPr>
+          <w:lang w:val="en-US"/>
+        </w:rPr>
+        <w:t>.</w:t>
+      </w:r>
+    </w:p>
+    <w:p>
+      <w:pPr>
+        <w:pStyle w:val="Nessunaspaziatura"/>
+        <w:numPr>
+          <w:ilvl w:val="0"/>
+          <w:numId w:val="4"/>
+        </w:numPr>
+        <w:rPr>
+          <w:lang w:val="en-US"/>
+        </w:rPr>
+      </w:pPr>
+      <w:r>
+        <w:rPr>
+          <w:b/>
+          <w:bCs/>
+          <w:lang w:val="en-US"/>
+        </w:rPr>
+        <w:t>ROUND 2:</w:t>
+      </w:r>
+    </w:p>
+    <w:p>
+      <w:pPr>
+        <w:pStyle w:val="Nessunaspaziatura"/>
+        <w:numPr>
+          <w:ilvl w:val="1"/>
+          <w:numId w:val="4"/>
+        </w:numPr>
+        <w:rPr>
+          <w:lang w:val="en-US"/>
+        </w:rPr>
+      </w:pPr>
+      <w:r>
+        <w:rPr>
+          <w:b/>
+          <w:bCs/>
+          <w:lang w:val="en-US"/>
+        </w:rPr>
+        <w:t xml:space="preserve">Map phase: </w:t>
+      </w:r>
+      <w:r>
+        <w:rPr>
+          <w:lang w:val="en-US"/>
+        </w:rPr>
+        <w:t>empty.</w:t>
+      </w:r>
+    </w:p>
+    <w:p>
+      <w:pPr>
+        <w:pStyle w:val="Nessunaspaziatura"/>
+        <w:numPr>
+          <w:ilvl w:val="1"/>
+          <w:numId w:val="4"/>
+        </w:numPr>
+        <w:rPr>
+          <w:lang w:val="en-US"/>
+        </w:rPr>
+      </w:pPr>
+      <w:r>
+        <w:rPr>
+          <w:b/>
+          <w:bCs/>
+          <w:lang w:val="en-US"/>
+        </w:rPr>
+        <w:t xml:space="preserve">Reduce phase: </w:t>
+      </w:r>
+      <w:r>
+        <w:rPr>
+          <w:lang w:val="en-US"/>
+        </w:rPr>
+        <w:t>we have</w:t>
+      </w:r>
+      <w:r>
+        <w:rPr>
+          <w:lang w:val="en-US"/>
+        </w:rPr>
+        <w:t xml:space="preserve"> at most</w:t>
+      </w:r>
+      <w:r>
+        <w:rPr>
+          <w:lang w:val="en-US"/>
+        </w:rPr>
+        <w:t xml:space="preserve"> </w:t>
+      </w:r>
+      <w:r>
+        <w:rPr>
+          <w:lang w:val="en-US"/>
+        </w:rPr>
+        <w:t>K</w:t>
+      </w:r>
+      <w:r>
+        <w:rPr>
+          <w:lang w:val="en-US"/>
+        </w:rPr>
+        <w:t xml:space="preserve"> triplets for each partition, so a total of</w:t>
+      </w:r>
+      <w:r>
+        <w:rPr>
+          <w:lang w:val="en-US"/>
+        </w:rPr>
+        <w:t xml:space="preserve"> </w:t>
+      </w:r>
+      <m:oMath>
         <m:r>
           <w:rPr>
             <w:rFonts w:ascii="Cambria Math" w:hAnsi="Cambria Math"/>
             <w:lang w:val="en-US"/>
           </w:rPr>
-          <m:t>)</m:t>
+          <m:t>O(KL)</m:t>
+        </m:r>
+      </m:oMath>
+      <w:r>
+        <w:rPr>
+          <w:rFonts w:eastAsiaTheme="minorEastAsia"/>
+          <w:lang w:val="en-US"/>
+        </w:rPr>
+        <w:t>.</w:t>
+      </w:r>
+    </w:p>
+    <w:p>
+      <w:pPr>
+        <w:pStyle w:val="Nessunaspaziatura"/>
+        <w:numPr>
+          <w:ilvl w:val="0"/>
+          <w:numId w:val="4"/>
+        </w:numPr>
+        <w:rPr>
+          <w:lang w:val="en-US"/>
+        </w:rPr>
+      </w:pPr>
+      <w:r>
+        <w:rPr>
+          <w:b/>
+          <w:bCs/>
+          <w:lang w:val="en-US"/>
+        </w:rPr>
+        <w:t>ROUND 3:</w:t>
+      </w:r>
+    </w:p>
+    <w:p>
+      <w:pPr>
+        <w:pStyle w:val="Nessunaspaziatura"/>
+        <w:numPr>
+          <w:ilvl w:val="1"/>
+          <w:numId w:val="4"/>
+        </w:numPr>
+        <w:rPr>
+          <w:lang w:val="en-US"/>
+        </w:rPr>
+      </w:pPr>
+      <w:r>
+        <w:rPr>
+          <w:b/>
+          <w:bCs/>
+          <w:lang w:val="en-US"/>
+        </w:rPr>
+        <w:t xml:space="preserve">Map phase: </w:t>
+      </w:r>
+      <w:r>
+        <w:rPr>
+          <w:lang w:val="en-US"/>
+        </w:rPr>
+        <w:t xml:space="preserve">is </w:t>
+      </w:r>
+      <m:oMath>
+        <m:r>
+          <w:rPr>
+            <w:rFonts w:ascii="Cambria Math" w:hAnsi="Cambria Math"/>
+            <w:lang w:val="en-US"/>
+          </w:rPr>
+          <m:t>O(1)</m:t>
+        </m:r>
+      </m:oMath>
+      <w:r>
+        <w:rPr>
+          <w:lang w:val="en-US"/>
+        </w:rPr>
+        <w:t>.</w:t>
+      </w:r>
+    </w:p>
+    <w:p>
+      <w:pPr>
+        <w:pStyle w:val="Nessunaspaziatura"/>
+        <w:numPr>
+          <w:ilvl w:val="1"/>
+          <w:numId w:val="4"/>
+        </w:numPr>
+        <w:rPr>
+          <w:lang w:val="en-US"/>
+        </w:rPr>
+      </w:pPr>
+      <w:r>
+        <w:rPr>
+          <w:b/>
+          <w:bCs/>
+          <w:lang w:val="en-US"/>
+        </w:rPr>
+        <w:t xml:space="preserve">Reduce phase: </w:t>
+      </w:r>
+      <w:r>
+        <w:rPr>
+          <w:lang w:val="en-US"/>
+        </w:rPr>
+        <w:t xml:space="preserve">is </w:t>
+      </w:r>
+      <m:oMath>
+        <m:r>
+          <w:rPr>
+            <w:rFonts w:ascii="Cambria Math" w:hAnsi="Cambria Math"/>
+            <w:lang w:val="en-US"/>
+          </w:rPr>
+          <m:t>O(K)</m:t>
+        </m:r>
+      </m:oMath>
+      <w:r>
+        <w:rPr>
+          <w:lang w:val="en-US"/>
+        </w:rPr>
+        <w:t>.</w:t>
+      </w:r>
+    </w:p>
+    <w:p>
+      <w:pPr>
+        <w:pStyle w:val="Nessunaspaziatura"/>
+        <w:rPr>
+          <w:lang w:val="en-US"/>
+        </w:rPr>
+      </w:pPr>
+    </w:p>
+    <w:p>
+      <w:pPr>
+        <w:pStyle w:val="Nessunaspaziatura"/>
+        <w:rPr>
+          <w:lang w:val="en-US"/>
+        </w:rPr>
+      </w:pPr>
+      <w:r>
+        <w:rPr>
+          <w:lang w:val="en-US"/>
+        </w:rPr>
+        <w:t xml:space="preserve">In total, the required local space is </w:t>
+      </w:r>
+      <m:oMath>
+        <m:r>
+          <w:rPr>
+            <w:rFonts w:ascii="Cambria Math" w:hAnsi="Cambria Math"/>
+            <w:lang w:val="en-US"/>
+          </w:rPr>
+          <m:t>O(</m:t>
+        </m:r>
+        <m:f>
+          <m:fPr>
+            <m:ctrlPr>
+              <w:rPr>
+                <w:rFonts w:ascii="Cambria Math" w:hAnsi="Cambria Math"/>
+                <w:i/>
+                <w:lang w:val="en-US"/>
+              </w:rPr>
+            </m:ctrlPr>
+          </m:fPr>
+          <m:num>
+            <m:r>
+              <w:rPr>
+                <w:rFonts w:ascii="Cambria Math" w:hAnsi="Cambria Math"/>
+                <w:lang w:val="en-US"/>
+              </w:rPr>
+              <m:t>N</m:t>
+            </m:r>
+          </m:num>
+          <m:den>
+            <m:r>
+              <w:rPr>
+                <w:rFonts w:ascii="Cambria Math" w:hAnsi="Cambria Math"/>
+                <w:lang w:val="en-US"/>
+              </w:rPr>
+              <m:t>L</m:t>
+            </m:r>
+          </m:den>
+        </m:f>
+        <m:r>
+          <w:rPr>
+            <w:rFonts w:ascii="Cambria Math" w:hAnsi="Cambria Math"/>
+            <w:lang w:val="en-US"/>
+          </w:rPr>
+          <m:t>+KL)</m:t>
         </m:r>
       </m:oMath>
       <w:r>
@@ -2481,7 +2336,7 @@
     <w:sectPr>
       <w:footerReference w:type="default" r:id="rId7"/>
       <w:pgSz w:w="11906" w:h="16838"/>
-      <w:pgMar w:top="1417" w:right="1134" w:bottom="1134" w:left="1134" w:header="708" w:footer="708" w:gutter="0"/>
+      <w:pgMar w:top="993" w:right="1134" w:bottom="1134" w:left="1134" w:header="708" w:footer="708" w:gutter="0"/>
       <w:cols w:space="708"/>
       <w:docGrid w:linePitch="360"/>
     </w:sectPr>
@@ -2529,21 +2384,7 @@
           <w:rStyle w:val="Collegamentoipertestuale"/>
           <w:lang w:val="en-US"/>
         </w:rPr>
-        <w:t>https://spark.apache.org/docs/latest/api/python/</w:t>
-      </w:r>
-      <w:r>
-        <w:rPr>
-          <w:rStyle w:val="Collegamentoipertestuale"/>
-          <w:lang w:val="en-US"/>
-        </w:rPr>
-        <w:t>r</w:t>
-      </w:r>
-      <w:r>
-        <w:rPr>
-          <w:rStyle w:val="Collegamentoipertestuale"/>
-          <w:lang w:val="en-US"/>
-        </w:rPr>
-        <w:t>eference/api/pyspark.RDD.reduceByKey.html</w:t>
+        <w:t>https://spark.apache.org/docs/latest/api/python/reference/api/pyspark.RDD.reduceByKey.html</w:t>
       </w:r>
     </w:hyperlink>
   </w:p>
@@ -3599,6 +3440,7 @@
   <w:style w:type="character" w:default="1" w:styleId="Carpredefinitoparagrafo">
     <w:name w:val="Default Paragraph Font"/>
     <w:uiPriority w:val="1"/>
+    <w:semiHidden/>
     <w:unhideWhenUsed/>
   </w:style>
   <w:style w:type="table" w:default="1" w:styleId="Tabellanormale">

</xml_diff>

<commit_message>
Other changes on docx
</commit_message>
<xml_diff>
--- a/src/Homeworks/Homework_1/G36HW1analysis.docx
+++ b/src/Homeworks/Homework_1/G36HW1analysis.docx
@@ -56,9 +56,8 @@
           <w:color w:val="FF0000"/>
           <w:lang w:val="en-US"/>
         </w:rPr>
-        <w:t xml:space="preserve"> of </w:t>
-      </w:r>
-      <w:proofErr w:type="spellStart"/>
+        <w:t xml:space="preserve"> of MRPrintStatistics</w:t>
+      </w:r>
       <w:r>
         <w:rPr>
           <w:b/>
@@ -66,16 +65,6 @@
           <w:color w:val="FF0000"/>
           <w:lang w:val="en-US"/>
         </w:rPr>
-        <w:t>MRPrintStatistics</w:t>
-      </w:r>
-      <w:proofErr w:type="spellEnd"/>
-      <w:r>
-        <w:rPr>
-          <w:b/>
-          <w:bCs/>
-          <w:color w:val="FF0000"/>
-          <w:lang w:val="en-US"/>
-        </w:rPr>
         <w:t>:</w:t>
       </w:r>
     </w:p>
@@ -102,21 +91,7 @@
         <w:rPr>
           <w:lang w:val="en-US"/>
         </w:rPr>
-        <w:t xml:space="preserve"> the </w:t>
-      </w:r>
-      <w:proofErr w:type="spellStart"/>
-      <w:r>
-        <w:rPr>
-          <w:lang w:val="en-US"/>
-        </w:rPr>
-        <w:t>MRPrintStatistics</w:t>
-      </w:r>
-      <w:proofErr w:type="spellEnd"/>
-      <w:r>
-        <w:rPr>
-          <w:lang w:val="en-US"/>
-        </w:rPr>
-        <w:t xml:space="preserve"> function, which is a </w:t>
+        <w:t xml:space="preserve"> the MRPrintStatistics function, which is a </w:t>
       </w:r>
       <w:r>
         <w:rPr>
@@ -214,7 +189,28 @@
         <w:rPr>
           <w:lang w:val="en-US"/>
         </w:rPr>
-        <w:t xml:space="preserve">of coordinates </w:t>
+        <w:t>of</w:t>
+      </w:r>
+      <w:r>
+        <w:rPr>
+          <w:lang w:val="en-US"/>
+        </w:rPr>
+        <w:t xml:space="preserve"> </w:t>
+      </w:r>
+      <m:oMath>
+        <m:r>
+          <w:rPr>
+            <w:rFonts w:ascii="Cambria Math" w:hAnsi="Cambria Math"/>
+            <w:lang w:val="en-US"/>
+          </w:rPr>
+          <m:t>d</m:t>
+        </m:r>
+      </m:oMath>
+      <w:r>
+        <w:rPr>
+          <w:lang w:val="en-US"/>
+        </w:rPr>
+        <w:t xml:space="preserve"> coordinates </w:t>
       </w:r>
       <w:r>
         <w:rPr>
@@ -262,7 +258,35 @@
         <w:rPr>
           <w:lang w:val="en-US"/>
         </w:rPr>
-        <w:t xml:space="preserve">represented as Vector </w:t>
+        <w:t>represented as Vector</w:t>
+      </w:r>
+      <w:r>
+        <w:rPr>
+          <w:lang w:val="en-US"/>
+        </w:rPr>
+        <w:t xml:space="preserve"> of </w:t>
+      </w:r>
+      <m:oMath>
+        <m:r>
+          <w:rPr>
+            <w:rFonts w:ascii="Cambria Math" w:hAnsi="Cambria Math"/>
+            <w:lang w:val="en-US"/>
+          </w:rPr>
+          <m:t>d</m:t>
+        </m:r>
+      </m:oMath>
+      <w:r>
+        <w:rPr>
+          <w:rFonts w:eastAsiaTheme="minorEastAsia"/>
+          <w:lang w:val="en-US"/>
+        </w:rPr>
+        <w:t xml:space="preserve"> coordinates</w:t>
+      </w:r>
+      <w:r>
+        <w:rPr>
+          <w:lang w:val="en-US"/>
+        </w:rPr>
+        <w:t xml:space="preserve"> </w:t>
       </w:r>
       <w:r>
         <w:rPr>
@@ -624,7 +648,40 @@
         <w:rPr>
           <w:lang w:val="en-US"/>
         </w:rPr>
-        <w:t xml:space="preserve"> To output them in the convenient way, these should be sorted by index.</w:t>
+        <w:t xml:space="preserve"> To output them in the </w:t>
+      </w:r>
+      <w:r>
+        <w:rPr>
+          <w:lang w:val="en-US"/>
+        </w:rPr>
+        <w:t>required</w:t>
+      </w:r>
+      <w:r>
+        <w:rPr>
+          <w:lang w:val="en-US"/>
+        </w:rPr>
+        <w:t xml:space="preserve"> way, these should be sorted by index</w:t>
+      </w:r>
+      <w:r>
+        <w:rPr>
+          <w:lang w:val="en-US"/>
+        </w:rPr>
+        <w:t xml:space="preserve"> </w:t>
+      </w:r>
+      <m:oMath>
+        <m:r>
+          <w:rPr>
+            <w:rFonts w:ascii="Cambria Math" w:hAnsi="Cambria Math"/>
+            <w:lang w:val="en-US"/>
+          </w:rPr>
+          <m:t>i</m:t>
+        </m:r>
+      </m:oMath>
+      <w:r>
+        <w:rPr>
+          <w:lang w:val="en-US"/>
+        </w:rPr>
+        <w:t>.</w:t>
       </w:r>
     </w:p>
     <w:p>
@@ -1609,7 +1666,6 @@
         </w:rPr>
         <w:t xml:space="preserve">Note that the reduce phase of round 1 and the reduce phase of round 2 are handled implicitly by Spark, as we only call the function </w:t>
       </w:r>
-      <w:proofErr w:type="spellStart"/>
       <w:r>
         <w:rPr>
           <w:i/>
@@ -1618,7 +1674,6 @@
         </w:rPr>
         <w:t>reduceByKey</w:t>
       </w:r>
-      <w:proofErr w:type="spellEnd"/>
       <w:r>
         <w:rPr>
           <w:lang w:val="en-US"/>
@@ -1637,7 +1692,6 @@
         </w:rPr>
         <w:t xml:space="preserve"> Note also that Round 3 is entirely handled by </w:t>
       </w:r>
-      <w:proofErr w:type="spellStart"/>
       <w:r>
         <w:rPr>
           <w:i/>
@@ -1646,7 +1700,6 @@
         </w:rPr>
         <w:t>sortByKey</w:t>
       </w:r>
-      <w:proofErr w:type="spellEnd"/>
       <w:r>
         <w:rPr>
           <w:lang w:val="en-US"/>
@@ -1761,7 +1814,7 @@
         <w:rPr>
           <w:lang w:val="en-US"/>
         </w:rPr>
-        <w:t>it’s</w:t>
+        <w:t>the local memory is</w:t>
       </w:r>
       <w:r>
         <w:rPr>
@@ -1775,14 +1828,388 @@
             <w:rFonts w:ascii="Cambria Math" w:hAnsi="Cambria Math"/>
             <w:lang w:val="en-US"/>
           </w:rPr>
-          <m:t>O(</m:t>
+          <m:t>O(dK)</m:t>
+        </m:r>
+      </m:oMath>
+      <w:r>
+        <w:rPr>
+          <w:rFonts w:eastAsiaTheme="minorEastAsia"/>
+          <w:lang w:val="en-US"/>
+        </w:rPr>
+        <w:t>;</w:t>
+      </w:r>
+    </w:p>
+    <w:p>
+      <w:pPr>
+        <w:pStyle w:val="Nessunaspaziatura"/>
+        <w:numPr>
+          <w:ilvl w:val="1"/>
+          <w:numId w:val="4"/>
+        </w:numPr>
+        <w:rPr>
+          <w:lang w:val="en-US"/>
+        </w:rPr>
+      </w:pPr>
+      <w:r>
+        <w:rPr>
+          <w:b/>
+          <w:bCs/>
+          <w:lang w:val="en-US"/>
+        </w:rPr>
+        <w:t xml:space="preserve">Reduce phase: </w:t>
+      </w:r>
+      <w:r>
+        <w:rPr>
+          <w:lang w:val="en-US"/>
+        </w:rPr>
+        <w:t xml:space="preserve">we </w:t>
+      </w:r>
+      <w:r>
+        <w:rPr>
+          <w:lang w:val="en-US"/>
+        </w:rPr>
+        <w:t>group</w:t>
+      </w:r>
+      <w:r>
+        <w:rPr>
+          <w:lang w:val="en-US"/>
+        </w:rPr>
+        <w:t xml:space="preserve"> together all the </w:t>
+      </w:r>
+      <w:r>
+        <w:rPr>
+          <w:lang w:val="en-US"/>
+        </w:rPr>
+        <w:t>triplets</w:t>
+      </w:r>
+      <w:r>
+        <w:rPr>
+          <w:lang w:val="en-US"/>
+        </w:rPr>
+        <w:t xml:space="preserve"> of the same</w:t>
+      </w:r>
+      <w:r>
+        <w:rPr>
+          <w:lang w:val="en-US"/>
+        </w:rPr>
+        <w:t xml:space="preserve"> random</w:t>
+      </w:r>
+      <w:r>
+        <w:rPr>
+          <w:lang w:val="en-US"/>
+        </w:rPr>
+        <w:t xml:space="preserve"> partition</w:t>
+      </w:r>
+      <w:r>
+        <w:rPr>
+          <w:lang w:val="en-US"/>
+        </w:rPr>
+        <w:t xml:space="preserve"> that have the same key </w:t>
+      </w:r>
+      <m:oMath>
+        <m:r>
+          <w:rPr>
+            <w:rFonts w:ascii="Cambria Math" w:hAnsi="Cambria Math"/>
+            <w:lang w:val="en-US"/>
+          </w:rPr>
+          <m:t>i</m:t>
+        </m:r>
+      </m:oMath>
+      <w:r>
+        <w:rPr>
+          <w:rFonts w:eastAsiaTheme="minorEastAsia"/>
+          <w:lang w:val="en-US"/>
+        </w:rPr>
+        <w:t xml:space="preserve">, so the local memory is </w:t>
+      </w:r>
+      <m:oMath>
+        <m:r>
+          <w:rPr>
+            <w:rFonts w:ascii="Cambria Math" w:eastAsiaTheme="minorEastAsia" w:hAnsi="Cambria Math"/>
+            <w:lang w:val="en-US"/>
+          </w:rPr>
+          <m:t>O(m)</m:t>
+        </m:r>
+      </m:oMath>
+      <w:r>
+        <w:rPr>
+          <w:rFonts w:eastAsiaTheme="minorEastAsia"/>
+          <w:lang w:val="en-US"/>
+        </w:rPr>
+        <w:t xml:space="preserve"> where </w:t>
+      </w:r>
+      <m:oMath>
+        <m:r>
+          <w:rPr>
+            <w:rFonts w:ascii="Cambria Math" w:eastAsiaTheme="minorEastAsia" w:hAnsi="Cambria Math"/>
+            <w:lang w:val="en-US"/>
+          </w:rPr>
+          <m:t>m</m:t>
+        </m:r>
+      </m:oMath>
+      <w:r>
+        <w:rPr>
+          <w:rFonts w:eastAsiaTheme="minorEastAsia"/>
+          <w:lang w:val="en-US"/>
+        </w:rPr>
+        <w:t xml:space="preserve"> is the maximum number of pairs of the same partition that have the same key.</w:t>
+      </w:r>
+    </w:p>
+    <w:p>
+      <w:pPr>
+        <w:pStyle w:val="Nessunaspaziatura"/>
+        <w:numPr>
+          <w:ilvl w:val="0"/>
+          <w:numId w:val="4"/>
+        </w:numPr>
+        <w:rPr>
+          <w:lang w:val="en-US"/>
+        </w:rPr>
+      </w:pPr>
+      <w:r>
+        <w:rPr>
+          <w:b/>
+          <w:bCs/>
+          <w:lang w:val="en-US"/>
+        </w:rPr>
+        <w:t>ROUND 2:</w:t>
+      </w:r>
+    </w:p>
+    <w:p>
+      <w:pPr>
+        <w:pStyle w:val="Nessunaspaziatura"/>
+        <w:numPr>
+          <w:ilvl w:val="1"/>
+          <w:numId w:val="4"/>
+        </w:numPr>
+        <w:rPr>
+          <w:lang w:val="en-US"/>
+        </w:rPr>
+      </w:pPr>
+      <w:r>
+        <w:rPr>
+          <w:b/>
+          <w:bCs/>
+          <w:lang w:val="en-US"/>
+        </w:rPr>
+        <w:t xml:space="preserve">Map phase: </w:t>
+      </w:r>
+      <w:r>
+        <w:rPr>
+          <w:lang w:val="en-US"/>
+        </w:rPr>
+        <w:t>empty.</w:t>
+      </w:r>
+    </w:p>
+    <w:p>
+      <w:pPr>
+        <w:pStyle w:val="Nessunaspaziatura"/>
+        <w:numPr>
+          <w:ilvl w:val="1"/>
+          <w:numId w:val="4"/>
+        </w:numPr>
+        <w:rPr>
+          <w:lang w:val="en-US"/>
+        </w:rPr>
+      </w:pPr>
+      <w:r>
+        <w:rPr>
+          <w:b/>
+          <w:bCs/>
+          <w:lang w:val="en-US"/>
+        </w:rPr>
+        <w:t xml:space="preserve">Reduce phase: </w:t>
+      </w:r>
+      <w:r>
+        <w:rPr>
+          <w:lang w:val="en-US"/>
+        </w:rPr>
+        <w:t>we have</w:t>
+      </w:r>
+      <w:r>
+        <w:rPr>
+          <w:lang w:val="en-US"/>
+        </w:rPr>
+        <w:t xml:space="preserve"> at most</w:t>
+      </w:r>
+      <w:r>
+        <w:rPr>
+          <w:lang w:val="en-US"/>
+        </w:rPr>
+        <w:t xml:space="preserve"> </w:t>
+      </w:r>
+      <w:r>
+        <w:rPr>
+          <w:lang w:val="en-US"/>
+        </w:rPr>
+        <w:t>K</w:t>
+      </w:r>
+      <w:r>
+        <w:rPr>
+          <w:lang w:val="en-US"/>
+        </w:rPr>
+        <w:t xml:space="preserve"> triplets for each partition, so a total of</w:t>
+      </w:r>
+      <w:r>
+        <w:rPr>
+          <w:lang w:val="en-US"/>
+        </w:rPr>
+        <w:t xml:space="preserve"> </w:t>
+      </w:r>
+      <m:oMath>
+        <m:r>
+          <w:rPr>
+            <w:rFonts w:ascii="Cambria Math" w:hAnsi="Cambria Math"/>
+            <w:lang w:val="en-US"/>
+          </w:rPr>
+          <m:t>O(KL)</m:t>
+        </m:r>
+      </m:oMath>
+      <w:r>
+        <w:rPr>
+          <w:rFonts w:eastAsiaTheme="minorEastAsia"/>
+          <w:lang w:val="en-US"/>
+        </w:rPr>
+        <w:t>.</w:t>
+      </w:r>
+    </w:p>
+    <w:p>
+      <w:pPr>
+        <w:pStyle w:val="Nessunaspaziatura"/>
+        <w:numPr>
+          <w:ilvl w:val="0"/>
+          <w:numId w:val="4"/>
+        </w:numPr>
+        <w:rPr>
+          <w:lang w:val="en-US"/>
+        </w:rPr>
+      </w:pPr>
+      <w:r>
+        <w:rPr>
+          <w:b/>
+          <w:bCs/>
+          <w:lang w:val="en-US"/>
+        </w:rPr>
+        <w:t>ROUND 3:</w:t>
+      </w:r>
+    </w:p>
+    <w:p>
+      <w:pPr>
+        <w:pStyle w:val="Nessunaspaziatura"/>
+        <w:numPr>
+          <w:ilvl w:val="1"/>
+          <w:numId w:val="4"/>
+        </w:numPr>
+        <w:rPr>
+          <w:lang w:val="en-US"/>
+        </w:rPr>
+      </w:pPr>
+      <w:r>
+        <w:rPr>
+          <w:b/>
+          <w:bCs/>
+          <w:lang w:val="en-US"/>
+        </w:rPr>
+        <w:t xml:space="preserve">Map phase: </w:t>
+      </w:r>
+      <w:r>
+        <w:rPr>
+          <w:lang w:val="en-US"/>
+        </w:rPr>
+        <w:t xml:space="preserve">is </w:t>
+      </w:r>
+      <m:oMath>
+        <m:r>
+          <w:rPr>
+            <w:rFonts w:ascii="Cambria Math" w:hAnsi="Cambria Math"/>
+            <w:lang w:val="en-US"/>
+          </w:rPr>
+          <m:t>O(1)</m:t>
+        </m:r>
+      </m:oMath>
+      <w:r>
+        <w:rPr>
+          <w:lang w:val="en-US"/>
+        </w:rPr>
+        <w:t>.</w:t>
+      </w:r>
+    </w:p>
+    <w:p>
+      <w:pPr>
+        <w:pStyle w:val="Nessunaspaziatura"/>
+        <w:numPr>
+          <w:ilvl w:val="1"/>
+          <w:numId w:val="4"/>
+        </w:numPr>
+        <w:rPr>
+          <w:lang w:val="en-US"/>
+        </w:rPr>
+      </w:pPr>
+      <w:r>
+        <w:rPr>
+          <w:b/>
+          <w:bCs/>
+          <w:lang w:val="en-US"/>
+        </w:rPr>
+        <w:t xml:space="preserve">Reduce phase: </w:t>
+      </w:r>
+      <w:r>
+        <w:rPr>
+          <w:lang w:val="en-US"/>
+        </w:rPr>
+        <w:t xml:space="preserve">is </w:t>
+      </w:r>
+      <m:oMath>
+        <m:r>
+          <w:rPr>
+            <w:rFonts w:ascii="Cambria Math" w:hAnsi="Cambria Math"/>
+            <w:lang w:val="en-US"/>
+          </w:rPr>
+          <m:t>O(K)</m:t>
+        </m:r>
+      </m:oMath>
+      <w:r>
+        <w:rPr>
+          <w:lang w:val="en-US"/>
+        </w:rPr>
+        <w:t>.</w:t>
+      </w:r>
+    </w:p>
+    <w:p>
+      <w:pPr>
+        <w:pStyle w:val="Nessunaspaziatura"/>
+        <w:rPr>
+          <w:lang w:val="en-US"/>
+        </w:rPr>
+      </w:pPr>
+    </w:p>
+    <w:p>
+      <w:pPr>
+        <w:pStyle w:val="Nessunaspaziatura"/>
+        <w:rPr>
+          <w:lang w:val="en-US"/>
+        </w:rPr>
+      </w:pPr>
+      <w:r>
+        <w:rPr>
+          <w:lang w:val="en-US"/>
+        </w:rPr>
+        <w:t xml:space="preserve">In total, the required local space is </w:t>
+      </w:r>
+      <m:oMath>
+        <m:r>
+          <w:rPr>
+            <w:rFonts w:ascii="Cambria Math" w:hAnsi="Cambria Math"/>
+            <w:lang w:val="en-US"/>
+          </w:rPr>
+          <m:t>O(m+KL</m:t>
         </m:r>
         <m:r>
           <w:rPr>
             <w:rFonts w:ascii="Cambria Math" w:hAnsi="Cambria Math"/>
             <w:lang w:val="en-US"/>
           </w:rPr>
-          <m:t>K</m:t>
+          <m:t>+dK</m:t>
         </m:r>
         <m:r>
           <w:rPr>
@@ -1792,79 +2219,11 @@
           <m:t>)</m:t>
         </m:r>
       </m:oMath>
-    </w:p>
-    <w:p>
-      <w:pPr>
-        <w:pStyle w:val="Nessunaspaziatura"/>
-        <w:numPr>
-          <w:ilvl w:val="1"/>
-          <w:numId w:val="4"/>
-        </w:numPr>
-        <w:rPr>
-          <w:lang w:val="en-US"/>
-        </w:rPr>
-      </w:pPr>
-      <w:r>
-        <w:rPr>
-          <w:b/>
-          <w:bCs/>
-          <w:lang w:val="en-US"/>
-        </w:rPr>
-        <w:t xml:space="preserve">Reduce phase: </w:t>
-      </w:r>
-      <w:r>
-        <w:rPr>
-          <w:lang w:val="en-US"/>
-        </w:rPr>
-        <w:t xml:space="preserve">we </w:t>
-      </w:r>
-      <w:r>
-        <w:rPr>
-          <w:lang w:val="en-US"/>
-        </w:rPr>
-        <w:t>group</w:t>
-      </w:r>
-      <w:r>
-        <w:rPr>
-          <w:lang w:val="en-US"/>
-        </w:rPr>
-        <w:t xml:space="preserve"> together all the points of the same</w:t>
-      </w:r>
-      <w:r>
-        <w:rPr>
-          <w:lang w:val="en-US"/>
-        </w:rPr>
-        <w:t xml:space="preserve"> random</w:t>
-      </w:r>
-      <w:r>
-        <w:rPr>
-          <w:lang w:val="en-US"/>
-        </w:rPr>
-        <w:t xml:space="preserve"> partition,</w:t>
-      </w:r>
-      <w:r>
-        <w:rPr>
-          <w:lang w:val="en-US"/>
-        </w:rPr>
-        <w:t xml:space="preserve"> so with high probability</w:t>
-      </w:r>
-      <w:r>
-        <w:rPr>
-          <w:lang w:val="en-US"/>
-        </w:rPr>
-        <w:t xml:space="preserve"> and if </w:t>
-      </w:r>
-      <w:r>
-        <w:rPr>
-          <w:lang w:val="en-US"/>
-        </w:rPr>
-        <w:t>the total number of partitions</w:t>
-      </w:r>
-      <w:r>
-        <w:rPr>
-          <w:lang w:val="en-US"/>
-        </w:rPr>
-        <w:t xml:space="preserve"> L is sufficiently large</w:t>
+      <w:r>
+        <w:rPr>
+          <w:lang w:val="en-US"/>
+        </w:rPr>
+        <w:t>, which</w:t>
       </w:r>
       <w:r>
         <w:rPr>
@@ -1876,351 +2235,49 @@
         <w:rPr>
           <w:lang w:val="en-US"/>
         </w:rPr>
-        <w:t xml:space="preserve">the amount of local memory is </w:t>
-      </w:r>
-      <m:oMath>
-        <m:r>
-          <w:rPr>
-            <w:rFonts w:ascii="Cambria Math" w:hAnsi="Cambria Math"/>
-            <w:lang w:val="en-US"/>
-          </w:rPr>
-          <m:t>O(</m:t>
-        </m:r>
-        <m:f>
-          <m:fPr>
-            <m:ctrlPr>
-              <w:rPr>
-                <w:rFonts w:ascii="Cambria Math" w:hAnsi="Cambria Math"/>
-                <w:i/>
-                <w:lang w:val="en-US"/>
-              </w:rPr>
-            </m:ctrlPr>
-          </m:fPr>
-          <m:num>
-            <m:r>
-              <w:rPr>
-                <w:rFonts w:ascii="Cambria Math" w:hAnsi="Cambria Math"/>
-                <w:lang w:val="en-US"/>
-              </w:rPr>
-              <m:t>N</m:t>
-            </m:r>
-          </m:num>
-          <m:den>
-            <m:r>
-              <w:rPr>
-                <w:rFonts w:ascii="Cambria Math" w:hAnsi="Cambria Math"/>
-                <w:lang w:val="en-US"/>
-              </w:rPr>
-              <m:t>L</m:t>
-            </m:r>
-          </m:den>
-        </m:f>
-        <m:r>
-          <w:rPr>
-            <w:rFonts w:ascii="Cambria Math" w:hAnsi="Cambria Math"/>
-            <w:lang w:val="en-US"/>
-          </w:rPr>
-          <m:t>)</m:t>
-        </m:r>
-      </m:oMath>
-      <w:r>
-        <w:rPr>
-          <w:lang w:val="en-US"/>
-        </w:rPr>
-        <w:t>.</w:t>
-      </w:r>
-    </w:p>
-    <w:p>
-      <w:pPr>
-        <w:pStyle w:val="Nessunaspaziatura"/>
-        <w:numPr>
-          <w:ilvl w:val="0"/>
-          <w:numId w:val="4"/>
-        </w:numPr>
-        <w:rPr>
-          <w:lang w:val="en-US"/>
-        </w:rPr>
-      </w:pPr>
-      <w:r>
-        <w:rPr>
-          <w:b/>
-          <w:bCs/>
-          <w:lang w:val="en-US"/>
-        </w:rPr>
-        <w:t>ROUND 2:</w:t>
-      </w:r>
-    </w:p>
-    <w:p>
-      <w:pPr>
-        <w:pStyle w:val="Nessunaspaziatura"/>
-        <w:numPr>
-          <w:ilvl w:val="1"/>
-          <w:numId w:val="4"/>
-        </w:numPr>
-        <w:rPr>
-          <w:lang w:val="en-US"/>
-        </w:rPr>
-      </w:pPr>
-      <w:r>
-        <w:rPr>
-          <w:b/>
-          <w:bCs/>
-          <w:lang w:val="en-US"/>
-        </w:rPr>
-        <w:t xml:space="preserve">Map phase: </w:t>
-      </w:r>
-      <w:r>
-        <w:rPr>
-          <w:lang w:val="en-US"/>
-        </w:rPr>
-        <w:t>empty.</w:t>
-      </w:r>
-    </w:p>
-    <w:p>
-      <w:pPr>
-        <w:pStyle w:val="Nessunaspaziatura"/>
-        <w:numPr>
-          <w:ilvl w:val="1"/>
-          <w:numId w:val="4"/>
-        </w:numPr>
-        <w:rPr>
-          <w:lang w:val="en-US"/>
-        </w:rPr>
-      </w:pPr>
-      <w:r>
-        <w:rPr>
-          <w:b/>
-          <w:bCs/>
-          <w:lang w:val="en-US"/>
-        </w:rPr>
-        <w:t xml:space="preserve">Reduce phase: </w:t>
-      </w:r>
-      <w:r>
-        <w:rPr>
-          <w:lang w:val="en-US"/>
-        </w:rPr>
-        <w:t>we have</w:t>
-      </w:r>
-      <w:r>
-        <w:rPr>
-          <w:lang w:val="en-US"/>
-        </w:rPr>
-        <w:t xml:space="preserve"> at most</w:t>
-      </w:r>
-      <w:r>
-        <w:rPr>
-          <w:lang w:val="en-US"/>
-        </w:rPr>
-        <w:t xml:space="preserve"> </w:t>
-      </w:r>
-      <w:r>
-        <w:rPr>
-          <w:lang w:val="en-US"/>
-        </w:rPr>
-        <w:t>K</w:t>
-      </w:r>
-      <w:r>
-        <w:rPr>
-          <w:lang w:val="en-US"/>
-        </w:rPr>
-        <w:t xml:space="preserve"> triplets for each partition, so a total of</w:t>
-      </w:r>
-      <w:r>
-        <w:rPr>
-          <w:lang w:val="en-US"/>
-        </w:rPr>
-        <w:t xml:space="preserve"> </w:t>
-      </w:r>
-      <m:oMath>
-        <m:r>
-          <w:rPr>
-            <w:rFonts w:ascii="Cambria Math" w:hAnsi="Cambria Math"/>
-            <w:lang w:val="en-US"/>
-          </w:rPr>
-          <m:t>O(KL)</m:t>
-        </m:r>
-      </m:oMath>
-      <w:r>
-        <w:rPr>
-          <w:rFonts w:eastAsiaTheme="minorEastAsia"/>
-          <w:lang w:val="en-US"/>
-        </w:rPr>
-        <w:t>.</w:t>
-      </w:r>
-    </w:p>
-    <w:p>
-      <w:pPr>
-        <w:pStyle w:val="Nessunaspaziatura"/>
-        <w:numPr>
-          <w:ilvl w:val="0"/>
-          <w:numId w:val="4"/>
-        </w:numPr>
-        <w:rPr>
-          <w:lang w:val="en-US"/>
-        </w:rPr>
-      </w:pPr>
-      <w:r>
-        <w:rPr>
-          <w:b/>
-          <w:bCs/>
-          <w:lang w:val="en-US"/>
-        </w:rPr>
-        <w:t>ROUND 3:</w:t>
-      </w:r>
-    </w:p>
-    <w:p>
-      <w:pPr>
-        <w:pStyle w:val="Nessunaspaziatura"/>
-        <w:numPr>
-          <w:ilvl w:val="1"/>
-          <w:numId w:val="4"/>
-        </w:numPr>
-        <w:rPr>
-          <w:lang w:val="en-US"/>
-        </w:rPr>
-      </w:pPr>
-      <w:r>
-        <w:rPr>
-          <w:b/>
-          <w:bCs/>
-          <w:lang w:val="en-US"/>
-        </w:rPr>
-        <w:t xml:space="preserve">Map phase: </w:t>
-      </w:r>
-      <w:r>
-        <w:rPr>
-          <w:lang w:val="en-US"/>
-        </w:rPr>
-        <w:t xml:space="preserve">is </w:t>
-      </w:r>
-      <m:oMath>
-        <m:r>
-          <w:rPr>
-            <w:rFonts w:ascii="Cambria Math" w:hAnsi="Cambria Math"/>
-            <w:lang w:val="en-US"/>
-          </w:rPr>
-          <m:t>O(1)</m:t>
-        </m:r>
-      </m:oMath>
-      <w:r>
-        <w:rPr>
-          <w:lang w:val="en-US"/>
-        </w:rPr>
-        <w:t>.</w:t>
-      </w:r>
-    </w:p>
-    <w:p>
-      <w:pPr>
-        <w:pStyle w:val="Nessunaspaziatura"/>
-        <w:numPr>
-          <w:ilvl w:val="1"/>
-          <w:numId w:val="4"/>
-        </w:numPr>
-        <w:rPr>
-          <w:lang w:val="en-US"/>
-        </w:rPr>
-      </w:pPr>
-      <w:r>
-        <w:rPr>
-          <w:b/>
-          <w:bCs/>
-          <w:lang w:val="en-US"/>
-        </w:rPr>
-        <w:t xml:space="preserve">Reduce phase: </w:t>
-      </w:r>
-      <w:r>
-        <w:rPr>
-          <w:lang w:val="en-US"/>
-        </w:rPr>
-        <w:t xml:space="preserve">is </w:t>
-      </w:r>
-      <m:oMath>
-        <m:r>
-          <w:rPr>
-            <w:rFonts w:ascii="Cambria Math" w:hAnsi="Cambria Math"/>
-            <w:lang w:val="en-US"/>
-          </w:rPr>
-          <m:t>O(K)</m:t>
-        </m:r>
-      </m:oMath>
-      <w:r>
-        <w:rPr>
-          <w:lang w:val="en-US"/>
-        </w:rPr>
-        <w:t>.</w:t>
-      </w:r>
-    </w:p>
-    <w:p>
-      <w:pPr>
-        <w:pStyle w:val="Nessunaspaziatura"/>
-        <w:rPr>
-          <w:lang w:val="en-US"/>
-        </w:rPr>
-      </w:pPr>
-    </w:p>
-    <w:p>
-      <w:pPr>
-        <w:pStyle w:val="Nessunaspaziatura"/>
-        <w:rPr>
-          <w:lang w:val="en-US"/>
-        </w:rPr>
-      </w:pPr>
-      <w:r>
-        <w:rPr>
-          <w:lang w:val="en-US"/>
-        </w:rPr>
-        <w:t xml:space="preserve">In total, the required local space is </w:t>
-      </w:r>
-      <m:oMath>
-        <m:r>
-          <w:rPr>
-            <w:rFonts w:ascii="Cambria Math" w:hAnsi="Cambria Math"/>
-            <w:lang w:val="en-US"/>
-          </w:rPr>
-          <m:t>O(</m:t>
-        </m:r>
-        <m:f>
-          <m:fPr>
-            <m:ctrlPr>
-              <w:rPr>
-                <w:rFonts w:ascii="Cambria Math" w:hAnsi="Cambria Math"/>
-                <w:i/>
-                <w:lang w:val="en-US"/>
-              </w:rPr>
-            </m:ctrlPr>
-          </m:fPr>
-          <m:num>
-            <m:r>
-              <w:rPr>
-                <w:rFonts w:ascii="Cambria Math" w:hAnsi="Cambria Math"/>
-                <w:lang w:val="en-US"/>
-              </w:rPr>
-              <m:t>N</m:t>
-            </m:r>
-          </m:num>
-          <m:den>
-            <m:r>
-              <w:rPr>
-                <w:rFonts w:ascii="Cambria Math" w:hAnsi="Cambria Math"/>
-                <w:lang w:val="en-US"/>
-              </w:rPr>
-              <m:t>L</m:t>
-            </m:r>
-          </m:den>
-        </m:f>
-        <m:r>
-          <w:rPr>
-            <w:rFonts w:ascii="Cambria Math" w:hAnsi="Cambria Math"/>
-            <w:lang w:val="en-US"/>
-          </w:rPr>
-          <m:t>+KL)</m:t>
-        </m:r>
-      </m:oMath>
-      <w:r>
-        <w:rPr>
-          <w:lang w:val="en-US"/>
-        </w:rPr>
-        <w:t xml:space="preserve">, which depends on the total number of partitions, that is a parameter set externally by the user. If </w:t>
+        <w:t>depends on the total number of partitions, that is a parameter set externally by the user</w:t>
+      </w:r>
+      <w:r>
+        <w:rPr>
+          <w:lang w:val="en-US"/>
+        </w:rPr>
+        <w:t xml:space="preserve">, </w:t>
+      </w:r>
+      <w:r>
+        <w:rPr>
+          <w:lang w:val="en-US"/>
+        </w:rPr>
+        <w:t xml:space="preserve">and </w:t>
+      </w:r>
+      <w:r>
+        <w:rPr>
+          <w:lang w:val="en-US"/>
+        </w:rPr>
+        <w:t>on how the partitions are made</w:t>
+      </w:r>
+      <w:r>
+        <w:rPr>
+          <w:lang w:val="en-US"/>
+        </w:rPr>
+        <w:t xml:space="preserve">. </w:t>
+      </w:r>
+      <w:r>
+        <w:rPr>
+          <w:lang w:val="en-US"/>
+        </w:rPr>
+        <w:br/>
+      </w:r>
+      <w:r>
+        <w:rPr>
+          <w:lang w:val="en-US"/>
+        </w:rPr>
+        <w:t>As shown in class, i</w:t>
+      </w:r>
+      <w:r>
+        <w:rPr>
+          <w:lang w:val="en-US"/>
+        </w:rPr>
+        <w:t xml:space="preserve">f </w:t>
       </w:r>
       <m:oMath>
         <m:r>
@@ -2285,7 +2342,19 @@
         <w:rPr>
           <w:lang w:val="en-US"/>
         </w:rPr>
-        <w:t xml:space="preserve">then the local space requirements become </w:t>
+        <w:t xml:space="preserve">then </w:t>
+      </w:r>
+      <w:r>
+        <w:rPr>
+          <w:lang w:val="en-US"/>
+        </w:rPr>
+        <w:t xml:space="preserve">with high probability </w:t>
+      </w:r>
+      <w:r>
+        <w:rPr>
+          <w:lang w:val="en-US"/>
+        </w:rPr>
+        <w:t xml:space="preserve">the local space requirements become </w:t>
       </w:r>
       <m:oMath>
         <m:r>
@@ -2336,7 +2405,7 @@
     <w:sectPr>
       <w:footerReference w:type="default" r:id="rId7"/>
       <w:pgSz w:w="11906" w:h="16838"/>
-      <w:pgMar w:top="993" w:right="1134" w:bottom="1134" w:left="1134" w:header="708" w:footer="708" w:gutter="0"/>
+      <w:pgMar w:top="709" w:right="1134" w:bottom="1134" w:left="1134" w:header="708" w:footer="708" w:gutter="0"/>
       <w:cols w:space="708"/>
       <w:docGrid w:linePitch="360"/>
     </w:sectPr>

</xml_diff>

<commit_message>
Final modifications given that count() takes too much time
</commit_message>
<xml_diff>
--- a/src/Homeworks/Homework_1/G36HW1analysis.docx
+++ b/src/Homeworks/Homework_1/G36HW1analysis.docx
@@ -56,8 +56,9 @@
           <w:color w:val="FF0000"/>
           <w:lang w:val="en-US"/>
         </w:rPr>
-        <w:t xml:space="preserve"> of MRPrintStatistics</w:t>
-      </w:r>
+        <w:t xml:space="preserve"> of </w:t>
+      </w:r>
+      <w:proofErr w:type="spellStart"/>
       <w:r>
         <w:rPr>
           <w:b/>
@@ -65,6 +66,16 @@
           <w:color w:val="FF0000"/>
           <w:lang w:val="en-US"/>
         </w:rPr>
+        <w:t>MRPrintStatistics</w:t>
+      </w:r>
+      <w:proofErr w:type="spellEnd"/>
+      <w:r>
+        <w:rPr>
+          <w:b/>
+          <w:bCs/>
+          <w:color w:val="FF0000"/>
+          <w:lang w:val="en-US"/>
+        </w:rPr>
         <w:t>:</w:t>
       </w:r>
     </w:p>
@@ -91,7 +102,21 @@
         <w:rPr>
           <w:lang w:val="en-US"/>
         </w:rPr>
-        <w:t xml:space="preserve"> the MRPrintStatistics function, which is a </w:t>
+        <w:t xml:space="preserve"> the </w:t>
+      </w:r>
+      <w:proofErr w:type="spellStart"/>
+      <w:r>
+        <w:rPr>
+          <w:lang w:val="en-US"/>
+        </w:rPr>
+        <w:t>MRPrintStatistics</w:t>
+      </w:r>
+      <w:proofErr w:type="spellEnd"/>
+      <w:r>
+        <w:rPr>
+          <w:lang w:val="en-US"/>
+        </w:rPr>
+        <w:t xml:space="preserve"> function, which is a </w:t>
       </w:r>
       <w:r>
         <w:rPr>
@@ -587,11 +612,19 @@
         </w:rPr>
         <w:t xml:space="preserve"> is the index of the c</w:t>
       </w:r>
-      <w:r>
-        <w:rPr>
-          <w:lang w:val="en-US"/>
-        </w:rPr>
-        <w:t xml:space="preserve">entroid </w:t>
+      <w:proofErr w:type="spellStart"/>
+      <w:r>
+        <w:rPr>
+          <w:lang w:val="en-US"/>
+        </w:rPr>
+        <w:t>entroid</w:t>
+      </w:r>
+      <w:proofErr w:type="spellEnd"/>
+      <w:r>
+        <w:rPr>
+          <w:lang w:val="en-US"/>
+        </w:rPr>
+        <w:t xml:space="preserve"> </w:t>
       </w:r>
       <m:oMath>
         <m:sSub>
@@ -1959,7 +1992,19 @@
         <w:rPr>
           <w:lang w:val="en-US"/>
         </w:rPr>
-        <w:t>by key.</w:t>
+        <w:t xml:space="preserve">by </w:t>
+      </w:r>
+      <w:r>
+        <w:rPr>
+          <w:lang w:val="en-US"/>
+        </w:rPr>
+        <w:t>index</w:t>
+      </w:r>
+      <w:r>
+        <w:rPr>
+          <w:lang w:val="en-US"/>
+        </w:rPr>
+        <w:t>.</w:t>
       </w:r>
     </w:p>
     <w:p>
@@ -1983,6 +2028,7 @@
         </w:rPr>
         <w:t xml:space="preserve">Note that the reduce phase of round 1 and the reduce phase of round 2 are handled implicitly by Spark, as we only call the function </w:t>
       </w:r>
+      <w:proofErr w:type="spellStart"/>
       <w:r>
         <w:rPr>
           <w:i/>
@@ -1991,6 +2037,7 @@
         </w:rPr>
         <w:t>reduceByKey</w:t>
       </w:r>
+      <w:proofErr w:type="spellEnd"/>
       <w:r>
         <w:rPr>
           <w:lang w:val="en-US"/>
@@ -2001,14 +2048,21 @@
         <w:rPr>
           <w:lang w:val="en-US"/>
         </w:rPr>
-        <w:t>e [1].</w:t>
-      </w:r>
-      <w:r>
-        <w:rPr>
-          <w:lang w:val="en-US"/>
-        </w:rPr>
-        <w:t xml:space="preserve"> Note also that Round 3 is entirely handled by </w:t>
-      </w:r>
+        <w:t>e.</w:t>
+      </w:r>
+      <w:r>
+        <w:rPr>
+          <w:lang w:val="en-US"/>
+        </w:rPr>
+        <w:br/>
+      </w:r>
+      <w:r>
+        <w:rPr>
+          <w:lang w:val="en-US"/>
+        </w:rPr>
+        <w:t xml:space="preserve">Note also that Round 3 is entirely handled by </w:t>
+      </w:r>
+      <w:proofErr w:type="spellStart"/>
       <w:r>
         <w:rPr>
           <w:i/>
@@ -2017,6 +2071,7 @@
         </w:rPr>
         <w:t>sortByKey</w:t>
       </w:r>
+      <w:proofErr w:type="spellEnd"/>
       <w:r>
         <w:rPr>
           <w:lang w:val="en-US"/>
@@ -2095,12 +2150,6 @@
         <w:rPr>
           <w:lang w:val="en-US"/>
         </w:rPr>
-        <w:t xml:space="preserve">we </w:t>
-      </w:r>
-      <w:r>
-        <w:rPr>
-          <w:lang w:val="en-US"/>
-        </w:rPr>
         <w:t>compare</w:t>
       </w:r>
       <w:r>
@@ -2179,12 +2228,6 @@
         <w:rPr>
           <w:lang w:val="en-US"/>
         </w:rPr>
-        <w:t xml:space="preserve">we </w:t>
-      </w:r>
-      <w:r>
-        <w:rPr>
-          <w:lang w:val="en-US"/>
-        </w:rPr>
         <w:t>group</w:t>
       </w:r>
       <w:r>
@@ -2308,6 +2351,13 @@
             <w:lang w:val="en-US"/>
           </w:rPr>
           <m:t>O(N/L)</m:t>
+        </m:r>
+        <m:r>
+          <w:rPr>
+            <w:rFonts w:ascii="Cambria Math" w:eastAsiaTheme="minorEastAsia" w:hAnsi="Cambria Math"/>
+            <w:lang w:val="en-US"/>
+          </w:rPr>
+          <m:t>.</m:t>
         </m:r>
       </m:oMath>
     </w:p>
@@ -2692,21 +2742,7 @@
             <w:rFonts w:ascii="Cambria Math" w:hAnsi="Cambria Math"/>
             <w:lang w:val="en-US"/>
           </w:rPr>
-          <m:t>+K</m:t>
-        </m:r>
-        <m:r>
-          <w:rPr>
-            <w:rFonts w:ascii="Cambria Math" w:hAnsi="Cambria Math"/>
-            <w:lang w:val="en-US"/>
-          </w:rPr>
-          <m:t>d</m:t>
-        </m:r>
-        <m:r>
-          <w:rPr>
-            <w:rFonts w:ascii="Cambria Math" w:hAnsi="Cambria Math"/>
-            <w:lang w:val="en-US"/>
-          </w:rPr>
-          <m:t>)</m:t>
+          <m:t>+Kd)</m:t>
         </m:r>
       </m:oMath>
       <w:r>
@@ -2750,7 +2786,6 @@
       </w:r>
     </w:p>
     <w:sectPr>
-      <w:footerReference w:type="default" r:id="rId7"/>
       <w:pgSz w:w="11906" w:h="16838"/>
       <w:pgMar w:top="709" w:right="1134" w:bottom="1134" w:left="1134" w:header="708" w:footer="708" w:gutter="0"/>
       <w:cols w:space="708"/>
@@ -2783,28 +2818,6 @@
     </w:p>
   </w:endnote>
 </w:endnotes>
-</file>
-
-<file path=word/footer1.xml><?xml version="1.0" encoding="utf-8"?>
-<w:ftr xmlns:wpc="http://schemas.microsoft.com/office/word/2010/wordprocessingCanvas" xmlns:cx="http://schemas.microsoft.com/office/drawing/2014/chartex" xmlns:cx1="http://schemas.microsoft.com/office/drawing/2015/9/8/chartex" xmlns:cx2="http://schemas.microsoft.com/office/drawing/2015/10/21/chartex" xmlns:cx3="http://schemas.microsoft.com/office/drawing/2016/5/9/chartex" xmlns:cx4="http://schemas.microsoft.com/office/drawing/2016/5/10/chartex" xmlns:cx5="http://schemas.microsoft.com/office/drawing/2016/5/11/chartex" xmlns:cx6="http://schemas.microsoft.com/office/drawing/2016/5/12/chartex" xmlns:cx7="http://schemas.microsoft.com/office/drawing/2016/5/13/chartex" xmlns:cx8="http://schemas.microsoft.com/office/drawing/2016/5/14/chartex" xmlns:mc="http://schemas.openxmlformats.org/markup-compatibility/2006" xmlns:aink="http://schemas.microsoft.com/office/drawing/2016/ink" xmlns:am3d="http://schemas.microsoft.com/office/drawing/2017/model3d" xmlns:o="urn:schemas-microsoft-com:office:office" xmlns:oel="http://schemas.microsoft.com/office/2019/extlst" xmlns:r="http://schemas.openxmlformats.org/officeDocument/2006/relationships" xmlns:m="http://schemas.openxmlformats.org/officeDocument/2006/math" xmlns:v="urn:schemas-microsoft-com:vml" xmlns:wp14="http://schemas.microsoft.com/office/word/2010/wordprocessingDrawing" xmlns:wp="http://schemas.openxmlformats.org/drawingml/2006/wordprocessingDrawing" xmlns:w10="urn:schemas-microsoft-com:office:word" xmlns:w="http://schemas.openxmlformats.org/wordprocessingml/2006/main" xmlns:w14="http://schemas.microsoft.com/office/word/2010/wordml" xmlns:w15="http://schemas.microsoft.com/office/word/2012/wordml" xmlns:w16cex="http://schemas.microsoft.com/office/word/2018/wordml/cex" xmlns:w16cid="http://schemas.microsoft.com/office/word/2016/wordml/cid" xmlns:w16="http://schemas.microsoft.com/office/word/2018/wordml" xmlns:w16du="http://schemas.microsoft.com/office/word/2023/wordml/word16du" xmlns:w16sdtdh="http://schemas.microsoft.com/office/word/2020/wordml/sdtdatahash" xmlns:w16sdtfl="http://schemas.microsoft.com/office/word/2024/wordml/sdtformatlock" xmlns:w16se="http://schemas.microsoft.com/office/word/2015/wordml/symex" xmlns:wpg="http://schemas.microsoft.com/office/word/2010/wordprocessingGroup" xmlns:wpi="http://schemas.microsoft.com/office/word/2010/wordprocessingInk" xmlns:wne="http://schemas.microsoft.com/office/word/2006/wordml" xmlns:wps="http://schemas.microsoft.com/office/word/2010/wordprocessingShape" mc:Ignorable="w14 w15 w16se w16cid w16 w16cex w16sdtdh w16sdtfl w16du wp14">
-  <w:p>
-    <w:pPr>
-      <w:pStyle w:val="Pidipagina"/>
-    </w:pPr>
-    <w:r>
-      <w:t xml:space="preserve">[1] </w:t>
-    </w:r>
-    <w:hyperlink r:id="rId1" w:history="1">
-      <w:r>
-        <w:rPr>
-          <w:rStyle w:val="Collegamentoipertestuale"/>
-          <w:lang w:val="en-US"/>
-        </w:rPr>
-        <w:t>https://spark.apache.org/docs/latest/api/python/reference/api/pyspark.RDD.reduceByKey.html</w:t>
-      </w:r>
-    </w:hyperlink>
-  </w:p>
-</w:ftr>
 </file>
 
 <file path=word/footnotes.xml><?xml version="1.0" encoding="utf-8"?>
@@ -3856,6 +3869,7 @@
   <w:style w:type="character" w:default="1" w:styleId="Carpredefinitoparagrafo">
     <w:name w:val="Default Paragraph Font"/>
     <w:uiPriority w:val="1"/>
+    <w:semiHidden/>
     <w:unhideWhenUsed/>
   </w:style>
   <w:style w:type="table" w:default="1" w:styleId="Tabellanormale">

</xml_diff>